<commit_message>
Made changes to how the HV supply controller works with the servo. Added a debugging step to the Digikrom Spectrometer known work arounds document.
Signed-off-by: peanutbutterlad <levihomer1@gmail.com>
</commit_message>
<xml_diff>
--- a/Instruments/Spectrometer Digikröm/Digikrom Spectrometer known work arounds.docx
+++ b/Instruments/Spectrometer Digikröm/Digikrom Spectrometer known work arounds.docx
@@ -1,6 +1,6 @@
 
 <file path=word/document.xml><?xml version="1.0" encoding="utf-8"?>
-<w:document xmlns:wpc="http://schemas.microsoft.com/office/word/2010/wordprocessingCanvas" xmlns:mc="http://schemas.openxmlformats.org/markup-compatibility/2006" xmlns:o="urn:schemas-microsoft-com:office:office" xmlns:r="http://schemas.openxmlformats.org/officeDocument/2006/relationships" xmlns:m="http://schemas.openxmlformats.org/officeDocument/2006/math" xmlns:v="urn:schemas-microsoft-com:vml" xmlns:wp14="http://schemas.microsoft.com/office/word/2010/wordprocessingDrawing" xmlns:wp="http://schemas.openxmlformats.org/drawingml/2006/wordprocessingDrawing" xmlns:w10="urn:schemas-microsoft-com:office:word" xmlns:w="http://schemas.openxmlformats.org/wordprocessingml/2006/main" xmlns:w14="http://schemas.microsoft.com/office/word/2010/wordml" xmlns:w15="http://schemas.microsoft.com/office/word/2012/wordml" xmlns:wpg="http://schemas.microsoft.com/office/word/2010/wordprocessingGroup" xmlns:wpi="http://schemas.microsoft.com/office/word/2010/wordprocessingInk" xmlns:wne="http://schemas.microsoft.com/office/word/2006/wordml" xmlns:wps="http://schemas.microsoft.com/office/word/2010/wordprocessingShape" mc:Ignorable="w14 w15 wp14">
+<w:document xmlns:wpc="http://schemas.microsoft.com/office/word/2010/wordprocessingCanvas" xmlns:cx="http://schemas.microsoft.com/office/drawing/2014/chartex" xmlns:mc="http://schemas.openxmlformats.org/markup-compatibility/2006" xmlns:o="urn:schemas-microsoft-com:office:office" xmlns:r="http://schemas.openxmlformats.org/officeDocument/2006/relationships" xmlns:m="http://schemas.openxmlformats.org/officeDocument/2006/math" xmlns:v="urn:schemas-microsoft-com:vml" xmlns:wp14="http://schemas.microsoft.com/office/word/2010/wordprocessingDrawing" xmlns:wp="http://schemas.openxmlformats.org/drawingml/2006/wordprocessingDrawing" xmlns:w10="urn:schemas-microsoft-com:office:word" xmlns:w="http://schemas.openxmlformats.org/wordprocessingml/2006/main" xmlns:w14="http://schemas.microsoft.com/office/word/2010/wordml" xmlns:w15="http://schemas.microsoft.com/office/word/2012/wordml" xmlns:w16se="http://schemas.microsoft.com/office/word/2015/wordml/symex" xmlns:wpg="http://schemas.microsoft.com/office/word/2010/wordprocessingGroup" xmlns:wpi="http://schemas.microsoft.com/office/word/2010/wordprocessingInk" xmlns:wne="http://schemas.microsoft.com/office/word/2006/wordml" xmlns:wps="http://schemas.microsoft.com/office/word/2010/wordprocessingShape" mc:Ignorable="w14 w15 w16se wp14">
   <w:body>
     <w:p>
       <w:pPr>
@@ -11,14 +11,34 @@
           <w:szCs w:val="32"/>
         </w:rPr>
       </w:pPr>
+      <w:proofErr w:type="spellStart"/>
       <w:r>
         <w:rPr>
           <w:b/>
           <w:sz w:val="32"/>
           <w:szCs w:val="32"/>
         </w:rPr>
-        <w:t>Digikrom Spectrometer known work arounds</w:t>
-      </w:r>
+        <w:t>Digikrom</w:t>
+      </w:r>
+      <w:proofErr w:type="spellEnd"/>
+      <w:r>
+        <w:rPr>
+          <w:b/>
+          <w:sz w:val="32"/>
+          <w:szCs w:val="32"/>
+        </w:rPr>
+        <w:t xml:space="preserve"> Spectrometer known work </w:t>
+      </w:r>
+      <w:proofErr w:type="spellStart"/>
+      <w:r>
+        <w:rPr>
+          <w:b/>
+          <w:sz w:val="32"/>
+          <w:szCs w:val="32"/>
+        </w:rPr>
+        <w:t>arounds</w:t>
+      </w:r>
+      <w:proofErr w:type="spellEnd"/>
     </w:p>
     <w:p>
       <w:pPr>
@@ -135,7 +155,15 @@
         <w:spacing w:after="0"/>
       </w:pPr>
       <w:r>
-        <w:t>Right click on  Ports -&gt; Communications Port (COM1) and select Uninstall</w:t>
+        <w:t xml:space="preserve">Right click </w:t>
+      </w:r>
+      <w:proofErr w:type="gramStart"/>
+      <w:r>
+        <w:t>on  Ports</w:t>
+      </w:r>
+      <w:proofErr w:type="gramEnd"/>
+      <w:r>
+        <w:t xml:space="preserve"> -&gt; Communications Port (COM1) and select Uninstall</w:t>
       </w:r>
     </w:p>
     <w:p>
@@ -161,23 +189,39 @@
         <w:spacing w:after="0"/>
       </w:pPr>
       <w:r>
-        <w:t>Unplug and replug the spectrometer power supply while the computer is off</w:t>
-      </w:r>
-    </w:p>
-    <w:p>
-      <w:pPr>
-        <w:spacing w:after="0"/>
-      </w:pPr>
-    </w:p>
-    <w:p>
-      <w:pPr>
-        <w:spacing w:after="0"/>
-      </w:pPr>
+        <w:t xml:space="preserve">Unplug and </w:t>
+      </w:r>
+      <w:proofErr w:type="spellStart"/>
+      <w:r>
+        <w:t>replug</w:t>
+      </w:r>
+      <w:proofErr w:type="spellEnd"/>
+      <w:r>
+        <w:t xml:space="preserve"> the spectrometer power supply while the computer is off</w:t>
+      </w:r>
+    </w:p>
+    <w:p>
+      <w:pPr>
+        <w:spacing w:after="0"/>
+      </w:pPr>
+    </w:p>
+    <w:p>
+      <w:pPr>
+        <w:spacing w:after="0"/>
+      </w:pPr>
+      <w:proofErr w:type="spellStart"/>
       <w:r>
         <w:rPr>
           <w:u w:val="single"/>
         </w:rPr>
-        <w:t>Novram read</w:t>
+        <w:t>Novram</w:t>
+      </w:r>
+      <w:proofErr w:type="spellEnd"/>
+      <w:r>
+        <w:rPr>
+          <w:u w:val="single"/>
+        </w:rPr>
+        <w:t xml:space="preserve"> read</w:t>
       </w:r>
     </w:p>
     <w:p>
@@ -256,7 +300,15 @@
         <w:spacing w:after="0"/>
       </w:pPr>
       <w:r>
-        <w:t>There are a few software tricks that will sometimes clear up a NOVRAM Read error, but not always.  Try running these subVIs first:</w:t>
+        <w:t xml:space="preserve">There are a few software tricks that will sometimes clear up a NOVRAM Read error, but not always.  Try running these </w:t>
+      </w:r>
+      <w:proofErr w:type="spellStart"/>
+      <w:r>
+        <w:t>subVIs</w:t>
+      </w:r>
+      <w:proofErr w:type="spellEnd"/>
+      <w:r>
+        <w:t xml:space="preserve"> first:</w:t>
       </w:r>
     </w:p>
     <w:p>
@@ -290,10 +342,14 @@
         <w:spacing w:after="0"/>
       </w:pPr>
       <w:r>
-        <w:t>If that doesn’t work, do the following:</w:t>
-      </w:r>
-      <w:bookmarkStart w:id="0" w:name="_GoBack"/>
-      <w:bookmarkEnd w:id="0"/>
+        <w:t>I</w:t>
+      </w:r>
+      <w:r>
+        <w:t>f that doesn’t work, try</w:t>
+      </w:r>
+      <w:r>
+        <w:t xml:space="preserve"> the following:</w:t>
+      </w:r>
     </w:p>
     <w:p>
       <w:pPr>
@@ -305,7 +361,7 @@
         <w:spacing w:after="0"/>
       </w:pPr>
       <w:r>
-        <w:t>Restart the computer</w:t>
+        <w:t>Restart LabVIEW, and sign out all other users (you can use the task manager to sign out other users)</w:t>
       </w:r>
     </w:p>
     <w:p>
@@ -318,7 +374,33 @@
         <w:spacing w:after="0"/>
       </w:pPr>
       <w:r>
-        <w:t>While the computer is off, restart the spectrometer by unplugging and replugging the spectrometer power supply</w:t>
+        <w:t>Restart the computer</w:t>
+      </w:r>
+    </w:p>
+    <w:p>
+      <w:pPr>
+        <w:pStyle w:val="ListParagraph"/>
+        <w:numPr>
+          <w:ilvl w:val="0"/>
+          <w:numId w:val="2"/>
+        </w:numPr>
+        <w:spacing w:after="0"/>
+      </w:pPr>
+      <w:r>
+        <w:t>While the computer is off, res</w:t>
+      </w:r>
+      <w:bookmarkStart w:id="0" w:name="_GoBack"/>
+      <w:bookmarkEnd w:id="0"/>
+      <w:r>
+        <w:t xml:space="preserve">tart the spectrometer by unplugging and </w:t>
+      </w:r>
+      <w:proofErr w:type="spellStart"/>
+      <w:r>
+        <w:t>replugging</w:t>
+      </w:r>
+      <w:proofErr w:type="spellEnd"/>
+      <w:r>
+        <w:t xml:space="preserve"> the spectrometer power supply</w:t>
       </w:r>
     </w:p>
     <w:p>
@@ -377,8 +459,8 @@
 </file>
 
 <file path=word/numbering.xml><?xml version="1.0" encoding="utf-8"?>
-<w:numbering xmlns:wpc="http://schemas.microsoft.com/office/word/2010/wordprocessingCanvas" xmlns:mc="http://schemas.openxmlformats.org/markup-compatibility/2006" xmlns:o="urn:schemas-microsoft-com:office:office" xmlns:r="http://schemas.openxmlformats.org/officeDocument/2006/relationships" xmlns:m="http://schemas.openxmlformats.org/officeDocument/2006/math" xmlns:v="urn:schemas-microsoft-com:vml" xmlns:wp14="http://schemas.microsoft.com/office/word/2010/wordprocessingDrawing" xmlns:wp="http://schemas.openxmlformats.org/drawingml/2006/wordprocessingDrawing" xmlns:w10="urn:schemas-microsoft-com:office:word" xmlns:w="http://schemas.openxmlformats.org/wordprocessingml/2006/main" xmlns:w14="http://schemas.microsoft.com/office/word/2010/wordml" xmlns:w15="http://schemas.microsoft.com/office/word/2012/wordml" xmlns:wpg="http://schemas.microsoft.com/office/word/2010/wordprocessingGroup" xmlns:wpi="http://schemas.microsoft.com/office/word/2010/wordprocessingInk" xmlns:wne="http://schemas.microsoft.com/office/word/2006/wordml" xmlns:wps="http://schemas.microsoft.com/office/word/2010/wordprocessingShape" mc:Ignorable="w14 w15 wp14">
-  <w:abstractNum w:abstractNumId="0">
+<w:numbering xmlns:wpc="http://schemas.microsoft.com/office/word/2010/wordprocessingCanvas" xmlns:cx="http://schemas.microsoft.com/office/drawing/2014/chartex" xmlns:mc="http://schemas.openxmlformats.org/markup-compatibility/2006" xmlns:o="urn:schemas-microsoft-com:office:office" xmlns:r="http://schemas.openxmlformats.org/officeDocument/2006/relationships" xmlns:m="http://schemas.openxmlformats.org/officeDocument/2006/math" xmlns:v="urn:schemas-microsoft-com:vml" xmlns:wp14="http://schemas.microsoft.com/office/word/2010/wordprocessingDrawing" xmlns:wp="http://schemas.openxmlformats.org/drawingml/2006/wordprocessingDrawing" xmlns:w10="urn:schemas-microsoft-com:office:word" xmlns:w="http://schemas.openxmlformats.org/wordprocessingml/2006/main" xmlns:w14="http://schemas.microsoft.com/office/word/2010/wordml" xmlns:w15="http://schemas.microsoft.com/office/word/2012/wordml" xmlns:w16se="http://schemas.microsoft.com/office/word/2015/wordml/symex" xmlns:wpg="http://schemas.microsoft.com/office/word/2010/wordprocessingGroup" xmlns:wpi="http://schemas.microsoft.com/office/word/2010/wordprocessingInk" xmlns:wne="http://schemas.microsoft.com/office/word/2006/wordml" xmlns:wps="http://schemas.microsoft.com/office/word/2010/wordprocessingShape" mc:Ignorable="w14 w15 w16se wp14">
+  <w:abstractNum w:abstractNumId="0" w15:restartNumberingAfterBreak="0">
     <w:nsid w:val="17B53B22"/>
     <w:multiLevelType w:val="hybridMultilevel"/>
     <w:tmpl w:val="9460CD18"/>
@@ -491,7 +573,7 @@
       </w:rPr>
     </w:lvl>
   </w:abstractNum>
-  <w:abstractNum w:abstractNumId="1">
+  <w:abstractNum w:abstractNumId="1" w15:restartNumberingAfterBreak="0">
     <w:nsid w:val="2A8E4F71"/>
     <w:multiLevelType w:val="hybridMultilevel"/>
     <w:tmpl w:val="CE623952"/>
@@ -604,7 +686,7 @@
       </w:rPr>
     </w:lvl>
   </w:abstractNum>
-  <w:abstractNum w:abstractNumId="2">
+  <w:abstractNum w:abstractNumId="2" w15:restartNumberingAfterBreak="0">
     <w:nsid w:val="6A7F472E"/>
     <w:multiLevelType w:val="hybridMultilevel"/>
     <w:tmpl w:val="F2B81EBC"/>
@@ -717,7 +799,7 @@
       </w:rPr>
     </w:lvl>
   </w:abstractNum>
-  <w:abstractNum w:abstractNumId="3">
+  <w:abstractNum w:abstractNumId="3" w15:restartNumberingAfterBreak="0">
     <w:nsid w:val="74AD591A"/>
     <w:multiLevelType w:val="hybridMultilevel"/>
     <w:tmpl w:val="19A42434"/>
@@ -846,7 +928,7 @@
 </file>
 
 <file path=word/styles.xml><?xml version="1.0" encoding="utf-8"?>
-<w:styles xmlns:mc="http://schemas.openxmlformats.org/markup-compatibility/2006" xmlns:r="http://schemas.openxmlformats.org/officeDocument/2006/relationships" xmlns:w="http://schemas.openxmlformats.org/wordprocessingml/2006/main" xmlns:w14="http://schemas.microsoft.com/office/word/2010/wordml" xmlns:w15="http://schemas.microsoft.com/office/word/2012/wordml" mc:Ignorable="w14 w15">
+<w:styles xmlns:mc="http://schemas.openxmlformats.org/markup-compatibility/2006" xmlns:r="http://schemas.openxmlformats.org/officeDocument/2006/relationships" xmlns:w="http://schemas.openxmlformats.org/wordprocessingml/2006/main" xmlns:w14="http://schemas.microsoft.com/office/word/2010/wordml" xmlns:w15="http://schemas.microsoft.com/office/word/2012/wordml" xmlns:w16se="http://schemas.microsoft.com/office/word/2015/wordml/symex" mc:Ignorable="w14 w15 w16se">
   <w:docDefaults>
     <w:rPrDefault>
       <w:rPr>

</xml_diff>